<commit_message>
Finish coding, start writing report
</commit_message>
<xml_diff>
--- a/docs/Izvjestaj 2/template za projekat (1).docx
+++ b/docs/Izvjestaj 2/template za projekat (1).docx
@@ -1,6 +1,6 @@
 
 <file path=word/document.xml><?xml version="1.0" encoding="utf-8"?>
-<w:document xmlns:wpc="http://schemas.microsoft.com/office/word/2010/wordprocessingCanvas" xmlns:cx="http://schemas.microsoft.com/office/drawing/2014/chartex" xmlns:cx1="http://schemas.microsoft.com/office/drawing/2015/9/8/chartex" xmlns:cx2="http://schemas.microsoft.com/office/drawing/2015/10/21/chartex" xmlns:cx3="http://schemas.microsoft.com/office/drawing/2016/5/9/chartex" xmlns:cx4="http://schemas.microsoft.com/office/drawing/2016/5/10/chartex" xmlns:cx5="http://schemas.microsoft.com/office/drawing/2016/5/11/chartex" xmlns:cx6="http://schemas.microsoft.com/office/drawing/2016/5/12/chartex" xmlns:cx7="http://schemas.microsoft.com/office/drawing/2016/5/13/chartex" xmlns:cx8="http://schemas.microsoft.com/office/drawing/2016/5/14/chartex" xmlns:mc="http://schemas.openxmlformats.org/markup-compatibility/2006" xmlns:aink="http://schemas.microsoft.com/office/drawing/2016/ink" xmlns:am3d="http://schemas.microsoft.com/office/drawing/2017/model3d" xmlns:o="urn:schemas-microsoft-com:office:office" xmlns:r="http://schemas.openxmlformats.org/officeDocument/2006/relationships" xmlns:m="http://schemas.openxmlformats.org/officeDocument/2006/math" xmlns:v="urn:schemas-microsoft-com:vml" xmlns:wp14="http://schemas.microsoft.com/office/word/2010/wordprocessingDrawing" xmlns:wp="http://schemas.openxmlformats.org/drawingml/2006/wordprocessingDrawing" xmlns:w10="urn:schemas-microsoft-com:office:word" xmlns:w="http://schemas.openxmlformats.org/wordprocessingml/2006/main" xmlns:w14="http://schemas.microsoft.com/office/word/2010/wordml" xmlns:w15="http://schemas.microsoft.com/office/word/2012/wordml" xmlns:w16cex="http://schemas.microsoft.com/office/word/2018/wordml/cex" xmlns:w16cid="http://schemas.microsoft.com/office/word/2016/wordml/cid" xmlns:w16="http://schemas.microsoft.com/office/word/2018/wordml" xmlns:w16sdtdh="http://schemas.microsoft.com/office/word/2020/wordml/sdtdatahash" xmlns:w16se="http://schemas.microsoft.com/office/word/2015/wordml/symex" xmlns:wpg="http://schemas.microsoft.com/office/word/2010/wordprocessingGroup" xmlns:wpi="http://schemas.microsoft.com/office/word/2010/wordprocessingInk" xmlns:wne="http://schemas.microsoft.com/office/word/2006/wordml" xmlns:wps="http://schemas.microsoft.com/office/word/2010/wordprocessingShape" mc:Ignorable="w14 w15 w16se w16cid w16 w16cex w16sdtdh wp14">
+<w:document xmlns:wpc="http://schemas.microsoft.com/office/word/2010/wordprocessingCanvas" xmlns:cx="http://schemas.microsoft.com/office/drawing/2014/chartex" xmlns:cx1="http://schemas.microsoft.com/office/drawing/2015/9/8/chartex" xmlns:cx2="http://schemas.microsoft.com/office/drawing/2015/10/21/chartex" xmlns:cx3="http://schemas.microsoft.com/office/drawing/2016/5/9/chartex" xmlns:cx4="http://schemas.microsoft.com/office/drawing/2016/5/10/chartex" xmlns:cx5="http://schemas.microsoft.com/office/drawing/2016/5/11/chartex" xmlns:cx6="http://schemas.microsoft.com/office/drawing/2016/5/12/chartex" xmlns:cx7="http://schemas.microsoft.com/office/drawing/2016/5/13/chartex" xmlns:cx8="http://schemas.microsoft.com/office/drawing/2016/5/14/chartex" xmlns:mc="http://schemas.openxmlformats.org/markup-compatibility/2006" xmlns:aink="http://schemas.microsoft.com/office/drawing/2016/ink" xmlns:am3d="http://schemas.microsoft.com/office/drawing/2017/model3d" xmlns:o="urn:schemas-microsoft-com:office:office" xmlns:oel="http://schemas.microsoft.com/office/2019/extlst" xmlns:r="http://schemas.openxmlformats.org/officeDocument/2006/relationships" xmlns:m="http://schemas.openxmlformats.org/officeDocument/2006/math" xmlns:v="urn:schemas-microsoft-com:vml" xmlns:wp14="http://schemas.microsoft.com/office/word/2010/wordprocessingDrawing" xmlns:wp="http://schemas.openxmlformats.org/drawingml/2006/wordprocessingDrawing" xmlns:w10="urn:schemas-microsoft-com:office:word" xmlns:w="http://schemas.openxmlformats.org/wordprocessingml/2006/main" xmlns:w14="http://schemas.microsoft.com/office/word/2010/wordml" xmlns:w15="http://schemas.microsoft.com/office/word/2012/wordml" xmlns:w16cex="http://schemas.microsoft.com/office/word/2018/wordml/cex" xmlns:w16cid="http://schemas.microsoft.com/office/word/2016/wordml/cid" xmlns:w16="http://schemas.microsoft.com/office/word/2018/wordml" xmlns:w16sdtdh="http://schemas.microsoft.com/office/word/2020/wordml/sdtdatahash" xmlns:w16se="http://schemas.microsoft.com/office/word/2015/wordml/symex" xmlns:wpg="http://schemas.microsoft.com/office/word/2010/wordprocessingGroup" xmlns:wpi="http://schemas.microsoft.com/office/word/2010/wordprocessingInk" xmlns:wne="http://schemas.microsoft.com/office/word/2006/wordml" xmlns:wps="http://schemas.microsoft.com/office/word/2010/wordprocessingShape" mc:Ignorable="w14 w15 w16se w16cid w16 w16cex w16sdtdh wp14">
   <w:body>
     <w:p>
       <w:pPr>
@@ -228,7 +228,17 @@
           <w:sz w:val="32"/>
           <w:lang w:val="sr-Latn-ME"/>
         </w:rPr>
-        <w:t xml:space="preserve"> Staviti naslov teme</w:t>
+        <w:t xml:space="preserve"> </w:t>
+      </w:r>
+      <w:r>
+        <w:rPr>
+          <w:rFonts w:cstheme="minorHAnsi"/>
+          <w:b/>
+          <w:noProof/>
+          <w:sz w:val="32"/>
+          <w:lang w:val="sr-Latn-ME"/>
+        </w:rPr>
+        <w:t>E-biblioteka</w:t>
       </w:r>
     </w:p>
     <w:p>
@@ -342,7 +352,27 @@
           <w:u w:val="single"/>
           <w:lang w:val="sr-Latn-ME"/>
         </w:rPr>
-        <w:t>11/18 Prezime Ime</w:t>
+        <w:t>42/20</w:t>
+      </w:r>
+      <w:r>
+        <w:rPr>
+          <w:rFonts w:cstheme="minorHAnsi"/>
+          <w:noProof/>
+          <w:sz w:val="24"/>
+          <w:u w:val="single"/>
+          <w:lang w:val="sr-Latn-ME"/>
+        </w:rPr>
+        <w:t xml:space="preserve"> </w:t>
+      </w:r>
+      <w:r>
+        <w:rPr>
+          <w:rFonts w:cstheme="minorHAnsi"/>
+          <w:noProof/>
+          <w:sz w:val="24"/>
+          <w:u w:val="single"/>
+          <w:lang w:val="sr-Latn-ME"/>
+        </w:rPr>
+        <w:t>Anđela Pejović</w:t>
       </w:r>
     </w:p>
     <w:p>
@@ -367,7 +397,47 @@
           <w:u w:val="single"/>
           <w:lang w:val="sr-Latn-ME"/>
         </w:rPr>
-        <w:t>12/17 Prezime2 Ime2</w:t>
+        <w:t>18/20</w:t>
+      </w:r>
+      <w:r>
+        <w:rPr>
+          <w:rFonts w:cstheme="minorHAnsi"/>
+          <w:noProof/>
+          <w:sz w:val="24"/>
+          <w:u w:val="single"/>
+          <w:lang w:val="sr-Latn-ME"/>
+        </w:rPr>
+        <w:t xml:space="preserve"> </w:t>
+      </w:r>
+      <w:r>
+        <w:rPr>
+          <w:rFonts w:cstheme="minorHAnsi"/>
+          <w:noProof/>
+          <w:sz w:val="24"/>
+          <w:u w:val="single"/>
+          <w:lang w:val="sr-Latn-ME"/>
+        </w:rPr>
+        <w:t xml:space="preserve">Ksenija </w:t>
+      </w:r>
+      <w:r>
+        <w:rPr>
+          <w:rFonts w:cstheme="minorHAnsi"/>
+          <w:noProof/>
+          <w:sz w:val="24"/>
+          <w:u w:val="single"/>
+          <w:lang w:val="sr-Latn-ME"/>
+        </w:rPr>
+        <w:t>M</w:t>
+      </w:r>
+      <w:r>
+        <w:rPr>
+          <w:rFonts w:cstheme="minorHAnsi"/>
+          <w:noProof/>
+          <w:sz w:val="24"/>
+          <w:u w:val="single"/>
+          <w:lang w:val="sr-Latn-ME"/>
+        </w:rPr>
+        <w:t>artinović</w:t>
       </w:r>
     </w:p>
     <w:p>
@@ -392,19 +462,74 @@
           <w:u w:val="single"/>
           <w:lang w:val="sr-Latn-ME"/>
         </w:rPr>
-        <w:t>itd</w:t>
-      </w:r>
-    </w:p>
-    <w:p>
-      <w:pPr>
-        <w:pStyle w:val="NoSpacing"/>
-        <w:rPr>
-          <w:rFonts w:cstheme="minorHAnsi"/>
-          <w:noProof/>
-          <w:sz w:val="24"/>
-          <w:lang w:val="sr-Latn-ME"/>
-        </w:rPr>
-      </w:pPr>
+        <w:t>2/20</w:t>
+      </w:r>
+      <w:r>
+        <w:rPr>
+          <w:rFonts w:cstheme="minorHAnsi"/>
+          <w:noProof/>
+          <w:sz w:val="24"/>
+          <w:u w:val="single"/>
+          <w:lang w:val="sr-Latn-ME"/>
+        </w:rPr>
+        <w:t xml:space="preserve"> </w:t>
+      </w:r>
+      <w:r>
+        <w:rPr>
+          <w:rFonts w:cstheme="minorHAnsi"/>
+          <w:noProof/>
+          <w:sz w:val="24"/>
+          <w:u w:val="single"/>
+          <w:lang w:val="sr-Latn-ME"/>
+        </w:rPr>
+        <w:t>Iva Bojović</w:t>
+      </w:r>
+    </w:p>
+    <w:p>
+      <w:pPr>
+        <w:pStyle w:val="NoSpacing"/>
+        <w:numPr>
+          <w:ilvl w:val="0"/>
+          <w:numId w:val="1"/>
+        </w:numPr>
+        <w:rPr>
+          <w:rFonts w:cstheme="minorHAnsi"/>
+          <w:noProof/>
+          <w:sz w:val="24"/>
+          <w:u w:val="single"/>
+          <w:lang w:val="sr-Latn-ME"/>
+        </w:rPr>
+      </w:pPr>
+      <w:r>
+        <w:rPr>
+          <w:rFonts w:cstheme="minorHAnsi"/>
+          <w:noProof/>
+          <w:sz w:val="24"/>
+          <w:u w:val="single"/>
+          <w:lang w:val="sr-Latn-ME"/>
+        </w:rPr>
+        <w:t>13/20</w:t>
+      </w:r>
+      <w:r>
+        <w:rPr>
+          <w:rFonts w:cstheme="minorHAnsi"/>
+          <w:noProof/>
+          <w:sz w:val="24"/>
+          <w:u w:val="single"/>
+          <w:lang w:val="sr-Latn-ME"/>
+        </w:rPr>
+        <w:t xml:space="preserve"> </w:t>
+      </w:r>
+      <w:r>
+        <w:rPr>
+          <w:rFonts w:cstheme="minorHAnsi"/>
+          <w:noProof/>
+          <w:sz w:val="24"/>
+          <w:u w:val="single"/>
+          <w:lang w:val="sr-Latn-ME"/>
+        </w:rPr>
+        <w:t>Igor Bezmarević</w:t>
+      </w:r>
     </w:p>
     <w:p>
       <w:pPr>
@@ -501,16 +626,16 @@
           <w:sz w:val="24"/>
           <w:lang w:val="sr-Latn-ME"/>
         </w:rPr>
-        <w:t>Podgorica, --.</w:t>
-      </w:r>
-      <w:r>
-        <w:rPr>
-          <w:rFonts w:cstheme="minorHAnsi"/>
-          <w:noProof/>
-          <w:sz w:val="24"/>
-          <w:lang w:val="sr-Latn-ME"/>
-        </w:rPr>
-        <w:t>--</w:t>
+        <w:t xml:space="preserve">Podgorica, </w:t>
+      </w:r>
+      <w:r>
+        <w:rPr>
+          <w:rFonts w:cstheme="minorHAnsi"/>
+          <w:noProof/>
+          <w:sz w:val="24"/>
+          <w:lang w:val="sr-Latn-ME"/>
+        </w:rPr>
+        <w:t>10</w:t>
       </w:r>
       <w:r>
         <w:rPr>
@@ -528,7 +653,25 @@
           <w:sz w:val="24"/>
           <w:lang w:val="sr-Latn-ME"/>
         </w:rPr>
-        <w:t>----</w:t>
+        <w:t>06</w:t>
+      </w:r>
+      <w:r>
+        <w:rPr>
+          <w:rFonts w:cstheme="minorHAnsi"/>
+          <w:noProof/>
+          <w:sz w:val="24"/>
+          <w:lang w:val="sr-Latn-ME"/>
+        </w:rPr>
+        <w:t>.</w:t>
+      </w:r>
+      <w:r>
+        <w:rPr>
+          <w:rFonts w:cstheme="minorHAnsi"/>
+          <w:noProof/>
+          <w:sz w:val="24"/>
+          <w:lang w:val="sr-Latn-ME"/>
+        </w:rPr>
+        <w:t>2023</w:t>
       </w:r>
       <w:r>
         <w:rPr>
@@ -777,16 +920,8 @@
         <w:rPr>
           <w:rFonts w:cstheme="minorHAnsi"/>
         </w:rPr>
-        <w:t xml:space="preserve">/la je </w:t>
-      </w:r>
-      <w:proofErr w:type="spellStart"/>
-      <w:r>
-        <w:rPr>
-          <w:rFonts w:cstheme="minorHAnsi"/>
-        </w:rPr>
-        <w:t>zadu</w:t>
-      </w:r>
-      <w:proofErr w:type="spellEnd"/>
+        <w:t>/la je zadu</w:t>
+      </w:r>
       <w:r>
         <w:rPr>
           <w:rFonts w:cstheme="minorHAnsi"/>
@@ -798,30 +933,8 @@
         <w:rPr>
           <w:rFonts w:cstheme="minorHAnsi"/>
         </w:rPr>
-        <w:t>/</w:t>
-      </w:r>
-      <w:proofErr w:type="spellStart"/>
-      <w:r>
-        <w:rPr>
-          <w:rFonts w:cstheme="minorHAnsi"/>
-        </w:rPr>
-        <w:t>na</w:t>
-      </w:r>
-      <w:proofErr w:type="spellEnd"/>
-      <w:r>
-        <w:rPr>
-          <w:rFonts w:cstheme="minorHAnsi"/>
-        </w:rPr>
-        <w:t xml:space="preserve"> za </w:t>
-      </w:r>
-      <w:proofErr w:type="spellStart"/>
-      <w:r>
-        <w:rPr>
-          <w:rFonts w:cstheme="minorHAnsi"/>
-        </w:rPr>
-        <w:t>pronala</w:t>
-      </w:r>
-      <w:proofErr w:type="spellEnd"/>
+        <w:t>/na za pronala</w:t>
+      </w:r>
       <w:r>
         <w:rPr>
           <w:rFonts w:cstheme="minorHAnsi"/>
@@ -1146,7 +1259,7 @@
 </file>
 
 <file path=word/numbering.xml><?xml version="1.0" encoding="utf-8"?>
-<w:numbering xmlns:wpc="http://schemas.microsoft.com/office/word/2010/wordprocessingCanvas" xmlns:cx="http://schemas.microsoft.com/office/drawing/2014/chartex" xmlns:cx1="http://schemas.microsoft.com/office/drawing/2015/9/8/chartex" xmlns:cx2="http://schemas.microsoft.com/office/drawing/2015/10/21/chartex" xmlns:cx3="http://schemas.microsoft.com/office/drawing/2016/5/9/chartex" xmlns:cx4="http://schemas.microsoft.com/office/drawing/2016/5/10/chartex" xmlns:cx5="http://schemas.microsoft.com/office/drawing/2016/5/11/chartex" xmlns:cx6="http://schemas.microsoft.com/office/drawing/2016/5/12/chartex" xmlns:cx7="http://schemas.microsoft.com/office/drawing/2016/5/13/chartex" xmlns:cx8="http://schemas.microsoft.com/office/drawing/2016/5/14/chartex" xmlns:mc="http://schemas.openxmlformats.org/markup-compatibility/2006" xmlns:aink="http://schemas.microsoft.com/office/drawing/2016/ink" xmlns:am3d="http://schemas.microsoft.com/office/drawing/2017/model3d" xmlns:o="urn:schemas-microsoft-com:office:office" xmlns:r="http://schemas.openxmlformats.org/officeDocument/2006/relationships" xmlns:m="http://schemas.openxmlformats.org/officeDocument/2006/math" xmlns:v="urn:schemas-microsoft-com:vml" xmlns:wp14="http://schemas.microsoft.com/office/word/2010/wordprocessingDrawing" xmlns:wp="http://schemas.openxmlformats.org/drawingml/2006/wordprocessingDrawing" xmlns:w10="urn:schemas-microsoft-com:office:word" xmlns:w="http://schemas.openxmlformats.org/wordprocessingml/2006/main" xmlns:w14="http://schemas.microsoft.com/office/word/2010/wordml" xmlns:w15="http://schemas.microsoft.com/office/word/2012/wordml" xmlns:w16cex="http://schemas.microsoft.com/office/word/2018/wordml/cex" xmlns:w16cid="http://schemas.microsoft.com/office/word/2016/wordml/cid" xmlns:w16="http://schemas.microsoft.com/office/word/2018/wordml" xmlns:w16sdtdh="http://schemas.microsoft.com/office/word/2020/wordml/sdtdatahash" xmlns:w16se="http://schemas.microsoft.com/office/word/2015/wordml/symex" xmlns:wpg="http://schemas.microsoft.com/office/word/2010/wordprocessingGroup" xmlns:wpi="http://schemas.microsoft.com/office/word/2010/wordprocessingInk" xmlns:wne="http://schemas.microsoft.com/office/word/2006/wordml" xmlns:wps="http://schemas.microsoft.com/office/word/2010/wordprocessingShape" mc:Ignorable="w14 w15 w16se w16cid w16 w16cex w16sdtdh wp14">
+<w:numbering xmlns:wpc="http://schemas.microsoft.com/office/word/2010/wordprocessingCanvas" xmlns:cx="http://schemas.microsoft.com/office/drawing/2014/chartex" xmlns:cx1="http://schemas.microsoft.com/office/drawing/2015/9/8/chartex" xmlns:cx2="http://schemas.microsoft.com/office/drawing/2015/10/21/chartex" xmlns:cx3="http://schemas.microsoft.com/office/drawing/2016/5/9/chartex" xmlns:cx4="http://schemas.microsoft.com/office/drawing/2016/5/10/chartex" xmlns:cx5="http://schemas.microsoft.com/office/drawing/2016/5/11/chartex" xmlns:cx6="http://schemas.microsoft.com/office/drawing/2016/5/12/chartex" xmlns:cx7="http://schemas.microsoft.com/office/drawing/2016/5/13/chartex" xmlns:cx8="http://schemas.microsoft.com/office/drawing/2016/5/14/chartex" xmlns:mc="http://schemas.openxmlformats.org/markup-compatibility/2006" xmlns:aink="http://schemas.microsoft.com/office/drawing/2016/ink" xmlns:am3d="http://schemas.microsoft.com/office/drawing/2017/model3d" xmlns:o="urn:schemas-microsoft-com:office:office" xmlns:oel="http://schemas.microsoft.com/office/2019/extlst" xmlns:r="http://schemas.openxmlformats.org/officeDocument/2006/relationships" xmlns:m="http://schemas.openxmlformats.org/officeDocument/2006/math" xmlns:v="urn:schemas-microsoft-com:vml" xmlns:wp14="http://schemas.microsoft.com/office/word/2010/wordprocessingDrawing" xmlns:wp="http://schemas.openxmlformats.org/drawingml/2006/wordprocessingDrawing" xmlns:w10="urn:schemas-microsoft-com:office:word" xmlns:w="http://schemas.openxmlformats.org/wordprocessingml/2006/main" xmlns:w14="http://schemas.microsoft.com/office/word/2010/wordml" xmlns:w15="http://schemas.microsoft.com/office/word/2012/wordml" xmlns:w16cex="http://schemas.microsoft.com/office/word/2018/wordml/cex" xmlns:w16cid="http://schemas.microsoft.com/office/word/2016/wordml/cid" xmlns:w16="http://schemas.microsoft.com/office/word/2018/wordml" xmlns:w16sdtdh="http://schemas.microsoft.com/office/word/2020/wordml/sdtdatahash" xmlns:w16se="http://schemas.microsoft.com/office/word/2015/wordml/symex" xmlns:wpg="http://schemas.microsoft.com/office/word/2010/wordprocessingGroup" xmlns:wpi="http://schemas.microsoft.com/office/word/2010/wordprocessingInk" xmlns:wne="http://schemas.microsoft.com/office/word/2006/wordml" xmlns:wps="http://schemas.microsoft.com/office/word/2010/wordprocessingShape" mc:Ignorable="w14 w15 w16se w16cid w16 w16cex w16sdtdh wp14">
   <w:abstractNum w:abstractNumId="0" w15:restartNumberingAfterBreak="0">
     <w:nsid w:val="59B65BA1"/>
     <w:multiLevelType w:val="hybridMultilevel"/>
@@ -1322,10 +1435,10 @@
       </w:pPr>
     </w:lvl>
   </w:abstractNum>
-  <w:num w:numId="1">
+  <w:num w:numId="1" w16cid:durableId="909848092">
     <w:abstractNumId w:val="0"/>
   </w:num>
-  <w:num w:numId="2">
+  <w:num w:numId="2" w16cid:durableId="410275894">
     <w:abstractNumId w:val="1"/>
   </w:num>
 </w:numbering>

</xml_diff>